<commit_message>
falta gramatica asignación nadamás
</commit_message>
<xml_diff>
--- a/compilador.docx
+++ b/compilador.docx
@@ -18,7 +18,7 @@
         </w:tblBorders>
         <w:tblCellMar>
           <w:top w:w="0" w:type="dxa"/>
-          <w:left w:w="103" w:type="dxa"/>
+          <w:left w:w="98" w:type="dxa"/>
           <w:bottom w:w="0" w:type="dxa"/>
           <w:right w:w="108" w:type="dxa"/>
         </w:tblCellMar>
@@ -31,8 +31,8 @@
         <w:gridCol w:w="3117"/>
         <w:gridCol w:w="567"/>
         <w:gridCol w:w="1984"/>
-        <w:gridCol w:w="1560"/>
-        <w:gridCol w:w="3826"/>
+        <w:gridCol w:w="1562"/>
+        <w:gridCol w:w="3824"/>
       </w:tblGrid>
       <w:tr>
         <w:trPr>
@@ -220,7 +220,7 @@
         </w:tc>
         <w:tc>
           <w:tcPr>
-            <w:tcW w:w="1560" w:type="dxa"/>
+            <w:tcW w:w="1562" w:type="dxa"/>
             <w:tcBorders>
               <w:top w:val="single" w:sz="4" w:space="0" w:color="000000"/>
               <w:left w:val="single" w:sz="4" w:space="0" w:color="000000"/>
@@ -250,7 +250,7 @@
         </w:tc>
         <w:tc>
           <w:tcPr>
-            <w:tcW w:w="3826" w:type="dxa"/>
+            <w:tcW w:w="3824" w:type="dxa"/>
             <w:tcBorders>
               <w:top w:val="single" w:sz="4" w:space="0" w:color="000000"/>
               <w:left w:val="single" w:sz="4" w:space="0" w:color="000000"/>
@@ -359,19 +359,15 @@
           <w:p>
             <w:pPr>
               <w:pStyle w:val="Default"/>
+              <w:rPr/>
+            </w:pPr>
+            <w:r>
               <w:rPr>
                 <w:sz w:val="23"/>
                 <w:szCs w:val="23"/>
                 <w:lang w:val="en-US"/>
               </w:rPr>
-            </w:pPr>
-            <w:r>
-              <w:rPr>
-                <w:sz w:val="23"/>
-                <w:szCs w:val="23"/>
-                <w:lang w:val="en-US"/>
-              </w:rPr>
-              <w:t>b c f n g [ ┤</w:t>
+              <w:t xml:space="preserve">b c f n g [ </w:t>
             </w:r>
           </w:p>
         </w:tc>
@@ -467,7 +463,7 @@
         </w:tc>
         <w:tc>
           <w:tcPr>
-            <w:tcW w:w="1560" w:type="dxa"/>
+            <w:tcW w:w="1562" w:type="dxa"/>
             <w:tcBorders>
               <w:top w:val="single" w:sz="4" w:space="0" w:color="000000"/>
               <w:left w:val="single" w:sz="4" w:space="0" w:color="000000"/>
@@ -497,7 +493,7 @@
         </w:tc>
         <w:tc>
           <w:tcPr>
-            <w:tcW w:w="3826" w:type="dxa"/>
+            <w:tcW w:w="3824" w:type="dxa"/>
             <w:tcBorders>
               <w:top w:val="single" w:sz="4" w:space="0" w:color="000000"/>
               <w:left w:val="single" w:sz="4" w:space="0" w:color="000000"/>
@@ -712,7 +708,7 @@
         </w:tc>
         <w:tc>
           <w:tcPr>
-            <w:tcW w:w="1560" w:type="dxa"/>
+            <w:tcW w:w="1562" w:type="dxa"/>
             <w:tcBorders>
               <w:top w:val="single" w:sz="4" w:space="0" w:color="000000"/>
               <w:left w:val="single" w:sz="4" w:space="0" w:color="000000"/>
@@ -742,7 +738,7 @@
         </w:tc>
         <w:tc>
           <w:tcPr>
-            <w:tcW w:w="3826" w:type="dxa"/>
+            <w:tcW w:w="3824" w:type="dxa"/>
             <w:tcBorders>
               <w:top w:val="single" w:sz="4" w:space="0" w:color="000000"/>
               <w:left w:val="single" w:sz="4" w:space="0" w:color="000000"/>
@@ -957,37 +953,34 @@
         </w:tc>
         <w:tc>
           <w:tcPr>
-            <w:tcW w:w="1560" w:type="dxa"/>
-            <w:tcBorders>
-              <w:top w:val="single" w:sz="4" w:space="0" w:color="000000"/>
-              <w:left w:val="single" w:sz="4" w:space="0" w:color="000000"/>
-              <w:bottom w:val="single" w:sz="4" w:space="0" w:color="000000"/>
-              <w:right w:val="single" w:sz="4" w:space="0" w:color="000000"/>
-              <w:insideH w:val="single" w:sz="4" w:space="0" w:color="000000"/>
-              <w:insideV w:val="single" w:sz="4" w:space="0" w:color="000000"/>
-            </w:tcBorders>
-            <w:shd w:fill="auto" w:val="clear"/>
-          </w:tcPr>
-          <w:p>
-            <w:pPr>
-              <w:pStyle w:val="Default"/>
-              <w:rPr>
-                <w:sz w:val="23"/>
-                <w:szCs w:val="23"/>
-              </w:rPr>
-            </w:pPr>
-            <w:r>
-              <w:rPr>
-                <w:sz w:val="23"/>
-                <w:szCs w:val="23"/>
-              </w:rPr>
-              <w:t>d ┤</w:t>
-            </w:r>
-          </w:p>
-        </w:tc>
-        <w:tc>
-          <w:tcPr>
-            <w:tcW w:w="3826" w:type="dxa"/>
+            <w:tcW w:w="1562" w:type="dxa"/>
+            <w:tcBorders>
+              <w:top w:val="single" w:sz="4" w:space="0" w:color="000000"/>
+              <w:left w:val="single" w:sz="4" w:space="0" w:color="000000"/>
+              <w:bottom w:val="single" w:sz="4" w:space="0" w:color="000000"/>
+              <w:right w:val="single" w:sz="4" w:space="0" w:color="000000"/>
+              <w:insideH w:val="single" w:sz="4" w:space="0" w:color="000000"/>
+              <w:insideV w:val="single" w:sz="4" w:space="0" w:color="000000"/>
+            </w:tcBorders>
+            <w:shd w:fill="auto" w:val="clear"/>
+          </w:tcPr>
+          <w:p>
+            <w:pPr>
+              <w:pStyle w:val="Default"/>
+              <w:rPr/>
+            </w:pPr>
+            <w:r>
+              <w:rPr>
+                <w:sz w:val="23"/>
+                <w:szCs w:val="23"/>
+              </w:rPr>
+              <w:t xml:space="preserve">d </w:t>
+            </w:r>
+          </w:p>
+        </w:tc>
+        <w:tc>
+          <w:tcPr>
+            <w:tcW w:w="3824" w:type="dxa"/>
             <w:tcBorders>
               <w:top w:val="single" w:sz="4" w:space="0" w:color="000000"/>
               <w:left w:val="single" w:sz="4" w:space="0" w:color="000000"/>
@@ -1221,25 +1214,29 @@
         </w:tc>
         <w:tc>
           <w:tcPr>
-            <w:tcW w:w="1560" w:type="dxa"/>
-            <w:tcBorders>
-              <w:top w:val="single" w:sz="4" w:space="0" w:color="000000"/>
-              <w:left w:val="single" w:sz="4" w:space="0" w:color="000000"/>
-              <w:bottom w:val="single" w:sz="4" w:space="0" w:color="000000"/>
-              <w:right w:val="single" w:sz="4" w:space="0" w:color="000000"/>
-              <w:insideH w:val="single" w:sz="4" w:space="0" w:color="000000"/>
-              <w:insideV w:val="single" w:sz="4" w:space="0" w:color="000000"/>
-            </w:tcBorders>
-            <w:shd w:fill="auto" w:val="clear"/>
-          </w:tcPr>
-          <w:p>
-            <w:pPr>
-              <w:pStyle w:val="Default"/>
-              <w:rPr>
-                <w:sz w:val="23"/>
-                <w:szCs w:val="23"/>
-              </w:rPr>
-            </w:pPr>
+            <w:tcW w:w="1562" w:type="dxa"/>
+            <w:tcBorders>
+              <w:top w:val="single" w:sz="4" w:space="0" w:color="000000"/>
+              <w:left w:val="single" w:sz="4" w:space="0" w:color="000000"/>
+              <w:bottom w:val="single" w:sz="4" w:space="0" w:color="000000"/>
+              <w:right w:val="single" w:sz="4" w:space="0" w:color="000000"/>
+              <w:insideH w:val="single" w:sz="4" w:space="0" w:color="000000"/>
+              <w:insideV w:val="single" w:sz="4" w:space="0" w:color="000000"/>
+            </w:tcBorders>
+            <w:shd w:fill="auto" w:val="clear"/>
+          </w:tcPr>
+          <w:p>
+            <w:pPr>
+              <w:pStyle w:val="Default"/>
+              <w:rPr/>
+            </w:pPr>
+            <w:r>
+              <w:rPr>
+                <w:sz w:val="23"/>
+                <w:szCs w:val="23"/>
+              </w:rPr>
+              <w:t xml:space="preserve">a </w:t>
+            </w:r>
             <w:r>
               <w:rPr>
                 <w:sz w:val="23"/>
@@ -1251,7 +1248,7 @@
         </w:tc>
         <w:tc>
           <w:tcPr>
-            <w:tcW w:w="3826" w:type="dxa"/>
+            <w:tcW w:w="3824" w:type="dxa"/>
             <w:tcBorders>
               <w:top w:val="single" w:sz="4" w:space="0" w:color="000000"/>
               <w:left w:val="single" w:sz="4" w:space="0" w:color="000000"/>
@@ -1466,37 +1463,34 @@
         </w:tc>
         <w:tc>
           <w:tcPr>
-            <w:tcW w:w="1560" w:type="dxa"/>
-            <w:tcBorders>
-              <w:top w:val="single" w:sz="4" w:space="0" w:color="000000"/>
-              <w:left w:val="single" w:sz="4" w:space="0" w:color="000000"/>
-              <w:bottom w:val="single" w:sz="4" w:space="0" w:color="000000"/>
-              <w:right w:val="single" w:sz="4" w:space="0" w:color="000000"/>
-              <w:insideH w:val="single" w:sz="4" w:space="0" w:color="000000"/>
-              <w:insideV w:val="single" w:sz="4" w:space="0" w:color="000000"/>
-            </w:tcBorders>
-            <w:shd w:fill="auto" w:val="clear"/>
-          </w:tcPr>
-          <w:p>
-            <w:pPr>
-              <w:pStyle w:val="Default"/>
-              <w:rPr>
-                <w:sz w:val="23"/>
-                <w:szCs w:val="23"/>
-              </w:rPr>
-            </w:pPr>
-            <w:r>
-              <w:rPr>
-                <w:sz w:val="23"/>
-                <w:szCs w:val="23"/>
-              </w:rPr>
-              <w:t>]  } ┤</w:t>
-            </w:r>
-          </w:p>
-        </w:tc>
-        <w:tc>
-          <w:tcPr>
-            <w:tcW w:w="3826" w:type="dxa"/>
+            <w:tcW w:w="1562" w:type="dxa"/>
+            <w:tcBorders>
+              <w:top w:val="single" w:sz="4" w:space="0" w:color="000000"/>
+              <w:left w:val="single" w:sz="4" w:space="0" w:color="000000"/>
+              <w:bottom w:val="single" w:sz="4" w:space="0" w:color="000000"/>
+              <w:right w:val="single" w:sz="4" w:space="0" w:color="000000"/>
+              <w:insideH w:val="single" w:sz="4" w:space="0" w:color="000000"/>
+              <w:insideV w:val="single" w:sz="4" w:space="0" w:color="000000"/>
+            </w:tcBorders>
+            <w:shd w:fill="auto" w:val="clear"/>
+          </w:tcPr>
+          <w:p>
+            <w:pPr>
+              <w:pStyle w:val="Default"/>
+              <w:rPr/>
+            </w:pPr>
+            <w:r>
+              <w:rPr>
+                <w:sz w:val="23"/>
+                <w:szCs w:val="23"/>
+              </w:rPr>
+              <w:t xml:space="preserve">]  } </w:t>
+            </w:r>
+          </w:p>
+        </w:tc>
+        <w:tc>
+          <w:tcPr>
+            <w:tcW w:w="3824" w:type="dxa"/>
             <w:tcBorders>
               <w:top w:val="single" w:sz="4" w:space="0" w:color="000000"/>
               <w:left w:val="single" w:sz="4" w:space="0" w:color="000000"/>
@@ -1711,7 +1705,7 @@
         </w:tc>
         <w:tc>
           <w:tcPr>
-            <w:tcW w:w="1560" w:type="dxa"/>
+            <w:tcW w:w="1562" w:type="dxa"/>
             <w:tcBorders>
               <w:top w:val="single" w:sz="4" w:space="0" w:color="000000"/>
               <w:left w:val="single" w:sz="4" w:space="0" w:color="000000"/>
@@ -1741,7 +1735,7 @@
         </w:tc>
         <w:tc>
           <w:tcPr>
-            <w:tcW w:w="3826" w:type="dxa"/>
+            <w:tcW w:w="3824" w:type="dxa"/>
             <w:tcBorders>
               <w:top w:val="single" w:sz="4" w:space="0" w:color="000000"/>
               <w:left w:val="single" w:sz="4" w:space="0" w:color="000000"/>
@@ -1958,7 +1952,7 @@
         </w:tc>
         <w:tc>
           <w:tcPr>
-            <w:tcW w:w="1560" w:type="dxa"/>
+            <w:tcW w:w="1562" w:type="dxa"/>
             <w:tcBorders>
               <w:top w:val="single" w:sz="4" w:space="0" w:color="000000"/>
               <w:left w:val="single" w:sz="4" w:space="0" w:color="000000"/>
@@ -1988,7 +1982,7 @@
         </w:tc>
         <w:tc>
           <w:tcPr>
-            <w:tcW w:w="3826" w:type="dxa"/>
+            <w:tcW w:w="3824" w:type="dxa"/>
             <w:tcBorders>
               <w:top w:val="single" w:sz="4" w:space="0" w:color="000000"/>
               <w:left w:val="single" w:sz="4" w:space="0" w:color="000000"/>
@@ -2099,10 +2093,7 @@
           <w:p>
             <w:pPr>
               <w:pStyle w:val="Default"/>
-              <w:rPr>
-                <w:sz w:val="23"/>
-                <w:szCs w:val="23"/>
-              </w:rPr>
+              <w:rPr/>
             </w:pPr>
             <w:r>
               <w:rPr>
@@ -2119,13 +2110,6 @@
               </w:rPr>
               <w:t xml:space="preserve">} </w:t>
             </w:r>
-            <w:r>
-              <w:rPr>
-                <w:sz w:val="23"/>
-                <w:szCs w:val="23"/>
-              </w:rPr>
-              <w:t>┤</w:t>
-            </w:r>
           </w:p>
         </w:tc>
         <w:tc>
@@ -2220,37 +2204,34 @@
         </w:tc>
         <w:tc>
           <w:tcPr>
-            <w:tcW w:w="1560" w:type="dxa"/>
-            <w:tcBorders>
-              <w:top w:val="single" w:sz="4" w:space="0" w:color="000000"/>
-              <w:left w:val="single" w:sz="4" w:space="0" w:color="000000"/>
-              <w:bottom w:val="single" w:sz="4" w:space="0" w:color="000000"/>
-              <w:right w:val="single" w:sz="4" w:space="0" w:color="000000"/>
-              <w:insideH w:val="single" w:sz="4" w:space="0" w:color="000000"/>
-              <w:insideV w:val="single" w:sz="4" w:space="0" w:color="000000"/>
-            </w:tcBorders>
-            <w:shd w:fill="auto" w:val="clear"/>
-          </w:tcPr>
-          <w:p>
-            <w:pPr>
-              <w:pStyle w:val="Default"/>
-              <w:rPr>
-                <w:sz w:val="23"/>
-                <w:szCs w:val="23"/>
-              </w:rPr>
-            </w:pPr>
-            <w:r>
-              <w:rPr>
-                <w:sz w:val="23"/>
-                <w:szCs w:val="23"/>
-              </w:rPr>
-              <w:t>: ┤</w:t>
-            </w:r>
-          </w:p>
-        </w:tc>
-        <w:tc>
-          <w:tcPr>
-            <w:tcW w:w="3826" w:type="dxa"/>
+            <w:tcW w:w="1562" w:type="dxa"/>
+            <w:tcBorders>
+              <w:top w:val="single" w:sz="4" w:space="0" w:color="000000"/>
+              <w:left w:val="single" w:sz="4" w:space="0" w:color="000000"/>
+              <w:bottom w:val="single" w:sz="4" w:space="0" w:color="000000"/>
+              <w:right w:val="single" w:sz="4" w:space="0" w:color="000000"/>
+              <w:insideH w:val="single" w:sz="4" w:space="0" w:color="000000"/>
+              <w:insideV w:val="single" w:sz="4" w:space="0" w:color="000000"/>
+            </w:tcBorders>
+            <w:shd w:fill="auto" w:val="clear"/>
+          </w:tcPr>
+          <w:p>
+            <w:pPr>
+              <w:pStyle w:val="Default"/>
+              <w:rPr/>
+            </w:pPr>
+            <w:r>
+              <w:rPr>
+                <w:sz w:val="23"/>
+                <w:szCs w:val="23"/>
+              </w:rPr>
+              <w:t xml:space="preserve">: </w:t>
+            </w:r>
+          </w:p>
+        </w:tc>
+        <w:tc>
+          <w:tcPr>
+            <w:tcW w:w="3824" w:type="dxa"/>
             <w:tcBorders>
               <w:top w:val="single" w:sz="4" w:space="0" w:color="000000"/>
               <w:left w:val="single" w:sz="4" w:space="0" w:color="000000"/>
@@ -2465,7 +2446,7 @@
         </w:tc>
         <w:tc>
           <w:tcPr>
-            <w:tcW w:w="1560" w:type="dxa"/>
+            <w:tcW w:w="1562" w:type="dxa"/>
             <w:tcBorders>
               <w:top w:val="single" w:sz="4" w:space="0" w:color="000000"/>
               <w:left w:val="single" w:sz="4" w:space="0" w:color="000000"/>
@@ -2495,7 +2476,7 @@
         </w:tc>
         <w:tc>
           <w:tcPr>
-            <w:tcW w:w="3826" w:type="dxa"/>
+            <w:tcW w:w="3824" w:type="dxa"/>
             <w:tcBorders>
               <w:top w:val="single" w:sz="4" w:space="0" w:color="000000"/>
               <w:left w:val="single" w:sz="4" w:space="0" w:color="000000"/>
@@ -2712,7 +2693,7 @@
         </w:tc>
         <w:tc>
           <w:tcPr>
-            <w:tcW w:w="1560" w:type="dxa"/>
+            <w:tcW w:w="1562" w:type="dxa"/>
             <w:tcBorders>
               <w:top w:val="single" w:sz="4" w:space="0" w:color="000000"/>
               <w:left w:val="single" w:sz="4" w:space="0" w:color="000000"/>
@@ -2742,7 +2723,7 @@
         </w:tc>
         <w:tc>
           <w:tcPr>
-            <w:tcW w:w="3826" w:type="dxa"/>
+            <w:tcW w:w="3824" w:type="dxa"/>
             <w:tcBorders>
               <w:top w:val="single" w:sz="4" w:space="0" w:color="000000"/>
               <w:left w:val="single" w:sz="4" w:space="0" w:color="000000"/>
@@ -2957,7 +2938,7 @@
         </w:tc>
         <w:tc>
           <w:tcPr>
-            <w:tcW w:w="1560" w:type="dxa"/>
+            <w:tcW w:w="1562" w:type="dxa"/>
             <w:tcBorders>
               <w:top w:val="single" w:sz="4" w:space="0" w:color="000000"/>
               <w:left w:val="single" w:sz="4" w:space="0" w:color="000000"/>
@@ -2987,7 +2968,7 @@
         </w:tc>
         <w:tc>
           <w:tcPr>
-            <w:tcW w:w="3826" w:type="dxa"/>
+            <w:tcW w:w="3824" w:type="dxa"/>
             <w:tcBorders>
               <w:top w:val="single" w:sz="4" w:space="0" w:color="000000"/>
               <w:left w:val="single" w:sz="4" w:space="0" w:color="000000"/>
@@ -3096,17 +3077,14 @@
           <w:p>
             <w:pPr>
               <w:pStyle w:val="Default"/>
-              <w:rPr>
-                <w:sz w:val="23"/>
-                <w:szCs w:val="23"/>
-              </w:rPr>
-            </w:pPr>
-            <w:r>
-              <w:rPr>
-                <w:sz w:val="23"/>
-                <w:szCs w:val="23"/>
-              </w:rPr>
-              <w:t>: ┤</w:t>
+              <w:rPr/>
+            </w:pPr>
+            <w:r>
+              <w:rPr>
+                <w:sz w:val="23"/>
+                <w:szCs w:val="23"/>
+              </w:rPr>
+              <w:t xml:space="preserve">: </w:t>
             </w:r>
           </w:p>
         </w:tc>
@@ -3202,7 +3180,7 @@
         </w:tc>
         <w:tc>
           <w:tcPr>
-            <w:tcW w:w="1560" w:type="dxa"/>
+            <w:tcW w:w="1562" w:type="dxa"/>
             <w:tcBorders>
               <w:top w:val="single" w:sz="4" w:space="0" w:color="000000"/>
               <w:left w:val="single" w:sz="4" w:space="0" w:color="000000"/>
@@ -3232,7 +3210,7 @@
         </w:tc>
         <w:tc>
           <w:tcPr>
-            <w:tcW w:w="3826" w:type="dxa"/>
+            <w:tcW w:w="3824" w:type="dxa"/>
             <w:tcBorders>
               <w:top w:val="single" w:sz="4" w:space="0" w:color="000000"/>
               <w:left w:val="single" w:sz="4" w:space="0" w:color="000000"/>
@@ -3447,7 +3425,7 @@
         </w:tc>
         <w:tc>
           <w:tcPr>
-            <w:tcW w:w="1560" w:type="dxa"/>
+            <w:tcW w:w="1562" w:type="dxa"/>
             <w:tcBorders>
               <w:top w:val="single" w:sz="4" w:space="0" w:color="000000"/>
               <w:left w:val="single" w:sz="4" w:space="0" w:color="000000"/>
@@ -3477,7 +3455,7 @@
         </w:tc>
         <w:tc>
           <w:tcPr>
-            <w:tcW w:w="3826" w:type="dxa"/>
+            <w:tcW w:w="3824" w:type="dxa"/>
             <w:tcBorders>
               <w:top w:val="single" w:sz="4" w:space="0" w:color="000000"/>
               <w:left w:val="single" w:sz="4" w:space="0" w:color="000000"/>
@@ -3692,7 +3670,7 @@
         </w:tc>
         <w:tc>
           <w:tcPr>
-            <w:tcW w:w="1560" w:type="dxa"/>
+            <w:tcW w:w="1562" w:type="dxa"/>
             <w:tcBorders>
               <w:top w:val="single" w:sz="4" w:space="0" w:color="000000"/>
               <w:left w:val="single" w:sz="4" w:space="0" w:color="000000"/>
@@ -3722,7 +3700,7 @@
         </w:tc>
         <w:tc>
           <w:tcPr>
-            <w:tcW w:w="3826" w:type="dxa"/>
+            <w:tcW w:w="3824" w:type="dxa"/>
             <w:tcBorders>
               <w:top w:val="single" w:sz="4" w:space="0" w:color="000000"/>
               <w:left w:val="single" w:sz="4" w:space="0" w:color="000000"/>
@@ -3937,7 +3915,7 @@
         </w:tc>
         <w:tc>
           <w:tcPr>
-            <w:tcW w:w="1560" w:type="dxa"/>
+            <w:tcW w:w="1562" w:type="dxa"/>
             <w:tcBorders>
               <w:top w:val="single" w:sz="4" w:space="0" w:color="000000"/>
               <w:left w:val="single" w:sz="4" w:space="0" w:color="000000"/>
@@ -3967,7 +3945,7 @@
         </w:tc>
         <w:tc>
           <w:tcPr>
-            <w:tcW w:w="3826" w:type="dxa"/>
+            <w:tcW w:w="3824" w:type="dxa"/>
             <w:tcBorders>
               <w:top w:val="single" w:sz="4" w:space="0" w:color="000000"/>
               <w:left w:val="single" w:sz="4" w:space="0" w:color="000000"/>
@@ -4182,7 +4160,7 @@
         </w:tc>
         <w:tc>
           <w:tcPr>
-            <w:tcW w:w="1560" w:type="dxa"/>
+            <w:tcW w:w="1562" w:type="dxa"/>
             <w:tcBorders>
               <w:top w:val="single" w:sz="4" w:space="0" w:color="000000"/>
               <w:left w:val="single" w:sz="4" w:space="0" w:color="000000"/>
@@ -4212,7 +4190,7 @@
         </w:tc>
         <w:tc>
           <w:tcPr>
-            <w:tcW w:w="3826" w:type="dxa"/>
+            <w:tcW w:w="3824" w:type="dxa"/>
             <w:tcBorders>
               <w:top w:val="single" w:sz="4" w:space="0" w:color="000000"/>
               <w:left w:val="single" w:sz="4" w:space="0" w:color="000000"/>
@@ -4427,7 +4405,7 @@
         </w:tc>
         <w:tc>
           <w:tcPr>
-            <w:tcW w:w="1560" w:type="dxa"/>
+            <w:tcW w:w="1562" w:type="dxa"/>
             <w:tcBorders>
               <w:top w:val="single" w:sz="4" w:space="0" w:color="000000"/>
               <w:left w:val="single" w:sz="4" w:space="0" w:color="000000"/>
@@ -4454,7 +4432,7 @@
         </w:tc>
         <w:tc>
           <w:tcPr>
-            <w:tcW w:w="3826" w:type="dxa"/>
+            <w:tcW w:w="3824" w:type="dxa"/>
             <w:tcBorders>
               <w:top w:val="single" w:sz="4" w:space="0" w:color="000000"/>
               <w:left w:val="single" w:sz="4" w:space="0" w:color="000000"/>
@@ -4671,7 +4649,7 @@
         </w:tc>
         <w:tc>
           <w:tcPr>
-            <w:tcW w:w="1560" w:type="dxa"/>
+            <w:tcW w:w="1562" w:type="dxa"/>
             <w:tcBorders>
               <w:top w:val="single" w:sz="4" w:space="0" w:color="000000"/>
               <w:left w:val="single" w:sz="4" w:space="0" w:color="000000"/>
@@ -4701,7 +4679,7 @@
         </w:tc>
         <w:tc>
           <w:tcPr>
-            <w:tcW w:w="3826" w:type="dxa"/>
+            <w:tcW w:w="3824" w:type="dxa"/>
             <w:tcBorders>
               <w:top w:val="single" w:sz="4" w:space="0" w:color="000000"/>
               <w:left w:val="single" w:sz="4" w:space="0" w:color="000000"/>
@@ -4817,14 +4795,7 @@
                 <w:sz w:val="23"/>
                 <w:szCs w:val="23"/>
               </w:rPr>
-              <w:t xml:space="preserve">, : </w:t>
-            </w:r>
-            <w:r>
-              <w:rPr>
-                <w:sz w:val="23"/>
-                <w:szCs w:val="23"/>
-              </w:rPr>
-              <w:t>( a e r  ) + - # % / * ! ? &lt;&gt; y m</w:t>
+              <w:t>, : ( a e r  ) + - # % / * ! ? &lt;&gt; y m</w:t>
             </w:r>
           </w:p>
         </w:tc>
@@ -4920,7 +4891,7 @@
         </w:tc>
         <w:tc>
           <w:tcPr>
-            <w:tcW w:w="1560" w:type="dxa"/>
+            <w:tcW w:w="1562" w:type="dxa"/>
             <w:tcBorders>
               <w:top w:val="single" w:sz="4" w:space="0" w:color="000000"/>
               <w:left w:val="single" w:sz="4" w:space="0" w:color="000000"/>
@@ -4950,7 +4921,7 @@
         </w:tc>
         <w:tc>
           <w:tcPr>
-            <w:tcW w:w="3826" w:type="dxa"/>
+            <w:tcW w:w="3824" w:type="dxa"/>
             <w:tcBorders>
               <w:top w:val="single" w:sz="4" w:space="0" w:color="000000"/>
               <w:left w:val="single" w:sz="4" w:space="0" w:color="000000"/>
@@ -5069,6 +5040,7 @@
                 <w:sz w:val="23"/>
                 <w:szCs w:val="23"/>
               </w:rPr>
+              <w:t>a</w:t>
             </w:r>
           </w:p>
         </w:tc>
@@ -5098,6 +5070,7 @@
                 <w:sz w:val="23"/>
                 <w:szCs w:val="23"/>
               </w:rPr>
+              <w:t>A(); return;</w:t>
             </w:r>
           </w:p>
         </w:tc>
@@ -5163,7 +5136,7 @@
         </w:tc>
         <w:tc>
           <w:tcPr>
-            <w:tcW w:w="1560" w:type="dxa"/>
+            <w:tcW w:w="1562" w:type="dxa"/>
             <w:tcBorders>
               <w:top w:val="single" w:sz="4" w:space="0" w:color="000000"/>
               <w:left w:val="single" w:sz="4" w:space="0" w:color="000000"/>
@@ -5184,41 +5157,13 @@
                 <w:sz w:val="23"/>
                 <w:szCs w:val="23"/>
               </w:rPr>
-              <w:t xml:space="preserve">! ? </w:t>
-            </w:r>
-            <w:r>
-              <w:rPr>
-                <w:sz w:val="23"/>
-                <w:szCs w:val="23"/>
-              </w:rPr>
-              <w:t>&lt;&gt; y m</w:t>
-            </w:r>
-            <w:r>
-              <w:rPr>
-                <w:sz w:val="23"/>
-                <w:szCs w:val="23"/>
-              </w:rPr>
-              <w:t xml:space="preserve"> </w:t>
-            </w:r>
-            <w:r>
-              <w:rPr>
-                <w:sz w:val="23"/>
-                <w:szCs w:val="23"/>
-              </w:rPr>
-              <w:t>)</w:t>
-            </w:r>
-            <w:r>
-              <w:rPr>
-                <w:sz w:val="23"/>
-                <w:szCs w:val="23"/>
-              </w:rPr>
-              <w:t>┤</w:t>
-            </w:r>
-          </w:p>
-        </w:tc>
-        <w:tc>
-          <w:tcPr>
-            <w:tcW w:w="3826" w:type="dxa"/>
+              <w:t>! ? &lt;&gt; y m )┤</w:t>
+            </w:r>
+          </w:p>
+        </w:tc>
+        <w:tc>
+          <w:tcPr>
+            <w:tcW w:w="3824" w:type="dxa"/>
             <w:tcBorders>
               <w:top w:val="single" w:sz="4" w:space="0" w:color="000000"/>
               <w:left w:val="single" w:sz="4" w:space="0" w:color="000000"/>
@@ -5433,7 +5378,7 @@
         </w:tc>
         <w:tc>
           <w:tcPr>
-            <w:tcW w:w="1560" w:type="dxa"/>
+            <w:tcW w:w="1562" w:type="dxa"/>
             <w:tcBorders>
               <w:top w:val="single" w:sz="4" w:space="0" w:color="000000"/>
               <w:left w:val="single" w:sz="4" w:space="0" w:color="000000"/>
@@ -5460,7 +5405,7 @@
         </w:tc>
         <w:tc>
           <w:tcPr>
-            <w:tcW w:w="3826" w:type="dxa"/>
+            <w:tcW w:w="3824" w:type="dxa"/>
             <w:tcBorders>
               <w:top w:val="single" w:sz="4" w:space="0" w:color="000000"/>
               <w:left w:val="single" w:sz="4" w:space="0" w:color="000000"/>
@@ -5675,7 +5620,7 @@
         </w:tc>
         <w:tc>
           <w:tcPr>
-            <w:tcW w:w="1560" w:type="dxa"/>
+            <w:tcW w:w="1562" w:type="dxa"/>
             <w:tcBorders>
               <w:top w:val="single" w:sz="4" w:space="0" w:color="000000"/>
               <w:left w:val="single" w:sz="4" w:space="0" w:color="000000"/>
@@ -5705,7 +5650,7 @@
         </w:tc>
         <w:tc>
           <w:tcPr>
-            <w:tcW w:w="3826" w:type="dxa"/>
+            <w:tcW w:w="3824" w:type="dxa"/>
             <w:tcBorders>
               <w:top w:val="single" w:sz="4" w:space="0" w:color="000000"/>
               <w:left w:val="single" w:sz="4" w:space="0" w:color="000000"/>
@@ -5920,7 +5865,7 @@
         </w:tc>
         <w:tc>
           <w:tcPr>
-            <w:tcW w:w="1560" w:type="dxa"/>
+            <w:tcW w:w="1562" w:type="dxa"/>
             <w:tcBorders>
               <w:top w:val="single" w:sz="4" w:space="0" w:color="000000"/>
               <w:left w:val="single" w:sz="4" w:space="0" w:color="000000"/>
@@ -5950,7 +5895,7 @@
         </w:tc>
         <w:tc>
           <w:tcPr>
-            <w:tcW w:w="3826" w:type="dxa"/>
+            <w:tcW w:w="3824" w:type="dxa"/>
             <w:tcBorders>
               <w:top w:val="single" w:sz="4" w:space="0" w:color="000000"/>
               <w:left w:val="single" w:sz="4" w:space="0" w:color="000000"/>
@@ -6165,7 +6110,7 @@
         </w:tc>
         <w:tc>
           <w:tcPr>
-            <w:tcW w:w="1560" w:type="dxa"/>
+            <w:tcW w:w="1562" w:type="dxa"/>
             <w:tcBorders>
               <w:top w:val="single" w:sz="4" w:space="0" w:color="000000"/>
               <w:left w:val="single" w:sz="4" w:space="0" w:color="000000"/>
@@ -6195,7 +6140,7 @@
         </w:tc>
         <w:tc>
           <w:tcPr>
-            <w:tcW w:w="3826" w:type="dxa"/>
+            <w:tcW w:w="3824" w:type="dxa"/>
             <w:tcBorders>
               <w:top w:val="single" w:sz="4" w:space="0" w:color="000000"/>
               <w:left w:val="single" w:sz="4" w:space="0" w:color="000000"/>
@@ -6410,7 +6355,7 @@
         </w:tc>
         <w:tc>
           <w:tcPr>
-            <w:tcW w:w="1560" w:type="dxa"/>
+            <w:tcW w:w="1562" w:type="dxa"/>
             <w:tcBorders>
               <w:top w:val="single" w:sz="4" w:space="0" w:color="000000"/>
               <w:left w:val="single" w:sz="4" w:space="0" w:color="000000"/>
@@ -6440,7 +6385,7 @@
         </w:tc>
         <w:tc>
           <w:tcPr>
-            <w:tcW w:w="3826" w:type="dxa"/>
+            <w:tcW w:w="3824" w:type="dxa"/>
             <w:tcBorders>
               <w:top w:val="single" w:sz="4" w:space="0" w:color="000000"/>
               <w:left w:val="single" w:sz="4" w:space="0" w:color="000000"/>
@@ -6657,7 +6602,7 @@
         </w:tc>
         <w:tc>
           <w:tcPr>
-            <w:tcW w:w="1560" w:type="dxa"/>
+            <w:tcW w:w="1562" w:type="dxa"/>
             <w:tcBorders>
               <w:top w:val="single" w:sz="4" w:space="0" w:color="000000"/>
               <w:left w:val="single" w:sz="4" w:space="0" w:color="000000"/>
@@ -6685,34 +6630,13 @@
                 <w:sz w:val="23"/>
                 <w:szCs w:val="23"/>
               </w:rPr>
-              <w:t xml:space="preserve">+ - ! ? </w:t>
-            </w:r>
-            <w:r>
-              <w:rPr>
-                <w:sz w:val="23"/>
-                <w:szCs w:val="23"/>
-              </w:rPr>
-              <w:t xml:space="preserve">&lt;&gt; y m </w:t>
-            </w:r>
-            <w:r>
-              <w:rPr>
-                <w:sz w:val="23"/>
-                <w:szCs w:val="23"/>
-              </w:rPr>
-              <w:t>)</w:t>
-            </w:r>
-            <w:r>
-              <w:rPr>
-                <w:sz w:val="23"/>
-                <w:szCs w:val="23"/>
-              </w:rPr>
-              <w:t xml:space="preserve"> ┤</w:t>
-            </w:r>
-          </w:p>
-        </w:tc>
-        <w:tc>
-          <w:tcPr>
-            <w:tcW w:w="3826" w:type="dxa"/>
+              <w:t xml:space="preserve">+ - ! ? &lt;&gt; y m ) </w:t>
+            </w:r>
+          </w:p>
+        </w:tc>
+        <w:tc>
+          <w:tcPr>
+            <w:tcW w:w="3824" w:type="dxa"/>
             <w:tcBorders>
               <w:top w:val="single" w:sz="4" w:space="0" w:color="000000"/>
               <w:left w:val="single" w:sz="4" w:space="0" w:color="000000"/>
@@ -6927,7 +6851,7 @@
         </w:tc>
         <w:tc>
           <w:tcPr>
-            <w:tcW w:w="1560" w:type="dxa"/>
+            <w:tcW w:w="1562" w:type="dxa"/>
             <w:tcBorders>
               <w:top w:val="single" w:sz="4" w:space="0" w:color="000000"/>
               <w:left w:val="single" w:sz="4" w:space="0" w:color="000000"/>
@@ -6957,7 +6881,7 @@
         </w:tc>
         <w:tc>
           <w:tcPr>
-            <w:tcW w:w="3826" w:type="dxa"/>
+            <w:tcW w:w="3824" w:type="dxa"/>
             <w:tcBorders>
               <w:top w:val="single" w:sz="4" w:space="0" w:color="000000"/>
               <w:left w:val="single" w:sz="4" w:space="0" w:color="000000"/>
@@ -7160,37 +7084,20 @@
           <w:p>
             <w:pPr>
               <w:pStyle w:val="Default"/>
-              <w:rPr>
-                <w:sz w:val="23"/>
-                <w:szCs w:val="23"/>
-              </w:rPr>
-            </w:pPr>
-            <w:r>
-              <w:rPr>
-                <w:sz w:val="23"/>
-                <w:szCs w:val="23"/>
-              </w:rPr>
-              <w:t xml:space="preserve">F →-  </w:t>
-            </w:r>
-            <w:r>
-              <w:rPr>
-                <w:sz w:val="23"/>
-                <w:szCs w:val="23"/>
-              </w:rPr>
-              <w:t>c</w:t>
-            </w:r>
-            <w:r>
-              <w:rPr>
-                <w:sz w:val="23"/>
-                <w:szCs w:val="23"/>
-              </w:rPr>
-              <w:t xml:space="preserve"> aG </w:t>
-            </w:r>
-          </w:p>
-        </w:tc>
-        <w:tc>
-          <w:tcPr>
-            <w:tcW w:w="1560" w:type="dxa"/>
+              <w:rPr/>
+            </w:pPr>
+            <w:r>
+              <w:rPr>
+                <w:sz w:val="23"/>
+                <w:szCs w:val="23"/>
+              </w:rPr>
+              <w:t xml:space="preserve">F →aG </w:t>
+            </w:r>
+          </w:p>
+        </w:tc>
+        <w:tc>
+          <w:tcPr>
+            <w:tcW w:w="1562" w:type="dxa"/>
             <w:tcBorders>
               <w:top w:val="single" w:sz="4" w:space="0" w:color="000000"/>
               <w:left w:val="single" w:sz="4" w:space="0" w:color="000000"/>
@@ -7220,7 +7127,7 @@
         </w:tc>
         <w:tc>
           <w:tcPr>
-            <w:tcW w:w="3826" w:type="dxa"/>
+            <w:tcW w:w="3824" w:type="dxa"/>
             <w:tcBorders>
               <w:top w:val="single" w:sz="4" w:space="0" w:color="000000"/>
               <w:left w:val="single" w:sz="4" w:space="0" w:color="000000"/>
@@ -7435,7 +7342,7 @@
         </w:tc>
         <w:tc>
           <w:tcPr>
-            <w:tcW w:w="1560" w:type="dxa"/>
+            <w:tcW w:w="1562" w:type="dxa"/>
             <w:tcBorders>
               <w:top w:val="single" w:sz="4" w:space="0" w:color="000000"/>
               <w:left w:val="single" w:sz="4" w:space="0" w:color="000000"/>
@@ -7465,7 +7372,7 @@
         </w:tc>
         <w:tc>
           <w:tcPr>
-            <w:tcW w:w="3826" w:type="dxa"/>
+            <w:tcW w:w="3824" w:type="dxa"/>
             <w:tcBorders>
               <w:top w:val="single" w:sz="4" w:space="0" w:color="000000"/>
               <w:left w:val="single" w:sz="4" w:space="0" w:color="000000"/>
@@ -7682,7 +7589,7 @@
         </w:tc>
         <w:tc>
           <w:tcPr>
-            <w:tcW w:w="1560" w:type="dxa"/>
+            <w:tcW w:w="1562" w:type="dxa"/>
             <w:tcBorders>
               <w:top w:val="single" w:sz="4" w:space="0" w:color="000000"/>
               <w:left w:val="single" w:sz="4" w:space="0" w:color="000000"/>
@@ -7712,7 +7619,7 @@
         </w:tc>
         <w:tc>
           <w:tcPr>
-            <w:tcW w:w="3826" w:type="dxa"/>
+            <w:tcW w:w="3824" w:type="dxa"/>
             <w:tcBorders>
               <w:top w:val="single" w:sz="4" w:space="0" w:color="000000"/>
               <w:left w:val="single" w:sz="4" w:space="0" w:color="000000"/>
@@ -7929,7 +7836,7 @@
         </w:tc>
         <w:tc>
           <w:tcPr>
-            <w:tcW w:w="1560" w:type="dxa"/>
+            <w:tcW w:w="1562" w:type="dxa"/>
             <w:tcBorders>
               <w:top w:val="single" w:sz="4" w:space="0" w:color="000000"/>
               <w:left w:val="single" w:sz="4" w:space="0" w:color="000000"/>
@@ -7959,7 +7866,7 @@
         </w:tc>
         <w:tc>
           <w:tcPr>
-            <w:tcW w:w="3826" w:type="dxa"/>
+            <w:tcW w:w="3824" w:type="dxa"/>
             <w:tcBorders>
               <w:top w:val="single" w:sz="4" w:space="0" w:color="000000"/>
               <w:left w:val="single" w:sz="4" w:space="0" w:color="000000"/>
@@ -8167,20 +8074,13 @@
                 <w:sz w:val="23"/>
                 <w:szCs w:val="23"/>
               </w:rPr>
-              <w:t xml:space="preserve">A→ </w:t>
-            </w:r>
-            <w:r>
-              <w:rPr>
-                <w:sz w:val="23"/>
-                <w:szCs w:val="23"/>
-              </w:rPr>
-              <w:t>a=M:</w:t>
-            </w:r>
-          </w:p>
-        </w:tc>
-        <w:tc>
-          <w:tcPr>
-            <w:tcW w:w="1560" w:type="dxa"/>
+              <w:t>A→ a=M:</w:t>
+            </w:r>
+          </w:p>
+        </w:tc>
+        <w:tc>
+          <w:tcPr>
+            <w:tcW w:w="1562" w:type="dxa"/>
             <w:tcBorders>
               <w:top w:val="single" w:sz="4" w:space="0" w:color="000000"/>
               <w:left w:val="single" w:sz="4" w:space="0" w:color="000000"/>
@@ -8210,7 +8110,7 @@
         </w:tc>
         <w:tc>
           <w:tcPr>
-            <w:tcW w:w="3826" w:type="dxa"/>
+            <w:tcW w:w="3824" w:type="dxa"/>
             <w:tcBorders>
               <w:top w:val="single" w:sz="4" w:space="0" w:color="000000"/>
               <w:left w:val="single" w:sz="4" w:space="0" w:color="000000"/>
@@ -8249,6 +8149,11 @@
             <w:vMerge w:val="restart"/>
             <w:tcBorders>
               <w:top w:val="single" w:sz="4" w:space="0" w:color="000000"/>
+              <w:left w:val="single" w:sz="4" w:space="0" w:color="000000"/>
+              <w:bottom w:val="single" w:sz="4" w:space="0" w:color="000000"/>
+              <w:right w:val="single" w:sz="4" w:space="0" w:color="000000"/>
+              <w:insideH w:val="single" w:sz="4" w:space="0" w:color="000000"/>
+              <w:insideV w:val="single" w:sz="4" w:space="0" w:color="000000"/>
             </w:tcBorders>
             <w:shd w:fill="auto" w:val="clear"/>
           </w:tcPr>
@@ -8277,7 +8182,10 @@
             <w:vMerge w:val="restart"/>
             <w:tcBorders>
               <w:top w:val="single" w:sz="4" w:space="0" w:color="000000"/>
-              <w:right w:val="single" w:sz="4" w:space="0" w:color="000000"/>
+              <w:left w:val="single" w:sz="4" w:space="0" w:color="000000"/>
+              <w:bottom w:val="single" w:sz="4" w:space="0" w:color="000000"/>
+              <w:right w:val="single" w:sz="4" w:space="0" w:color="000000"/>
+              <w:insideH w:val="single" w:sz="4" w:space="0" w:color="000000"/>
               <w:insideV w:val="single" w:sz="4" w:space="0" w:color="000000"/>
             </w:tcBorders>
             <w:shd w:fill="auto" w:val="clear"/>
@@ -8351,27 +8259,13 @@
                 <w:sz w:val="23"/>
                 <w:szCs w:val="23"/>
               </w:rPr>
-              <w:t>M</w:t>
-            </w:r>
-            <w:r>
-              <w:rPr>
-                <w:sz w:val="23"/>
-                <w:szCs w:val="23"/>
-              </w:rPr>
-              <w:t xml:space="preserve">→ </w:t>
-            </w:r>
-            <w:r>
-              <w:rPr>
-                <w:sz w:val="23"/>
-                <w:szCs w:val="23"/>
-              </w:rPr>
-              <w:t>F</w:t>
-            </w:r>
-          </w:p>
-        </w:tc>
-        <w:tc>
-          <w:tcPr>
-            <w:tcW w:w="1560" w:type="dxa"/>
+              <w:t>M→ F</w:t>
+            </w:r>
+          </w:p>
+        </w:tc>
+        <w:tc>
+          <w:tcPr>
+            <w:tcW w:w="1562" w:type="dxa"/>
             <w:tcBorders>
               <w:top w:val="single" w:sz="4" w:space="0" w:color="000000"/>
               <w:left w:val="single" w:sz="4" w:space="0" w:color="000000"/>
@@ -8398,7 +8292,7 @@
         </w:tc>
         <w:tc>
           <w:tcPr>
-            <w:tcW w:w="3826" w:type="dxa"/>
+            <w:tcW w:w="3824" w:type="dxa"/>
             <w:tcBorders>
               <w:top w:val="single" w:sz="4" w:space="0" w:color="000000"/>
               <w:left w:val="single" w:sz="4" w:space="0" w:color="000000"/>
@@ -8437,6 +8331,11 @@
             <w:vMerge w:val="continue"/>
             <w:tcBorders>
               <w:top w:val="single" w:sz="4" w:space="0" w:color="000000"/>
+              <w:left w:val="single" w:sz="4" w:space="0" w:color="000000"/>
+              <w:bottom w:val="single" w:sz="4" w:space="0" w:color="000000"/>
+              <w:right w:val="single" w:sz="4" w:space="0" w:color="000000"/>
+              <w:insideH w:val="single" w:sz="4" w:space="0" w:color="000000"/>
+              <w:insideV w:val="single" w:sz="4" w:space="0" w:color="000000"/>
             </w:tcBorders>
             <w:shd w:fill="auto" w:val="clear"/>
           </w:tcPr>
@@ -8462,7 +8361,10 @@
             <w:vMerge w:val="continue"/>
             <w:tcBorders>
               <w:top w:val="single" w:sz="4" w:space="0" w:color="000000"/>
-              <w:right w:val="single" w:sz="4" w:space="0" w:color="000000"/>
+              <w:left w:val="single" w:sz="4" w:space="0" w:color="000000"/>
+              <w:bottom w:val="single" w:sz="4" w:space="0" w:color="000000"/>
+              <w:right w:val="single" w:sz="4" w:space="0" w:color="000000"/>
+              <w:insideH w:val="single" w:sz="4" w:space="0" w:color="000000"/>
               <w:insideV w:val="single" w:sz="4" w:space="0" w:color="000000"/>
             </w:tcBorders>
             <w:shd w:fill="auto" w:val="clear"/>
@@ -8552,8 +8454,28 @@
                 <w:sz w:val="23"/>
                 <w:szCs w:val="23"/>
               </w:rPr>
-              <w:t xml:space="preserve"> </w:t>
-            </w:r>
+              <w:t xml:space="preserve"> s</w:t>
+            </w:r>
+          </w:p>
+        </w:tc>
+        <w:tc>
+          <w:tcPr>
+            <w:tcW w:w="1562" w:type="dxa"/>
+            <w:tcBorders>
+              <w:top w:val="single" w:sz="4" w:space="0" w:color="000000"/>
+              <w:left w:val="single" w:sz="4" w:space="0" w:color="000000"/>
+              <w:bottom w:val="single" w:sz="4" w:space="0" w:color="000000"/>
+              <w:right w:val="single" w:sz="4" w:space="0" w:color="000000"/>
+              <w:insideH w:val="single" w:sz="4" w:space="0" w:color="000000"/>
+              <w:insideV w:val="single" w:sz="4" w:space="0" w:color="000000"/>
+            </w:tcBorders>
+            <w:shd w:fill="auto" w:val="clear"/>
+          </w:tcPr>
+          <w:p>
+            <w:pPr>
+              <w:pStyle w:val="Default"/>
+              <w:rPr/>
+            </w:pPr>
             <w:r>
               <w:rPr>
                 <w:sz w:val="23"/>
@@ -8565,34 +8487,7 @@
         </w:tc>
         <w:tc>
           <w:tcPr>
-            <w:tcW w:w="1560" w:type="dxa"/>
-            <w:tcBorders>
-              <w:top w:val="single" w:sz="4" w:space="0" w:color="000000"/>
-              <w:left w:val="single" w:sz="4" w:space="0" w:color="000000"/>
-              <w:bottom w:val="single" w:sz="4" w:space="0" w:color="000000"/>
-              <w:right w:val="single" w:sz="4" w:space="0" w:color="000000"/>
-              <w:insideH w:val="single" w:sz="4" w:space="0" w:color="000000"/>
-              <w:insideV w:val="single" w:sz="4" w:space="0" w:color="000000"/>
-            </w:tcBorders>
-            <w:shd w:fill="auto" w:val="clear"/>
-          </w:tcPr>
-          <w:p>
-            <w:pPr>
-              <w:pStyle w:val="Default"/>
-              <w:rPr/>
-            </w:pPr>
-            <w:r>
-              <w:rPr>
-                <w:sz w:val="23"/>
-                <w:szCs w:val="23"/>
-              </w:rPr>
-              <w:t>s</w:t>
-            </w:r>
-          </w:p>
-        </w:tc>
-        <w:tc>
-          <w:tcPr>
-            <w:tcW w:w="3826" w:type="dxa"/>
+            <w:tcW w:w="3824" w:type="dxa"/>
             <w:tcBorders>
               <w:top w:val="single" w:sz="4" w:space="0" w:color="000000"/>
               <w:left w:val="single" w:sz="4" w:space="0" w:color="000000"/>
@@ -8631,6 +8526,11 @@
             <w:vMerge w:val="continue"/>
             <w:tcBorders>
               <w:top w:val="single" w:sz="4" w:space="0" w:color="000000"/>
+              <w:left w:val="single" w:sz="4" w:space="0" w:color="000000"/>
+              <w:bottom w:val="single" w:sz="4" w:space="0" w:color="000000"/>
+              <w:right w:val="single" w:sz="4" w:space="0" w:color="000000"/>
+              <w:insideH w:val="single" w:sz="4" w:space="0" w:color="000000"/>
+              <w:insideV w:val="single" w:sz="4" w:space="0" w:color="000000"/>
             </w:tcBorders>
             <w:shd w:fill="auto" w:val="clear"/>
           </w:tcPr>
@@ -8656,7 +8556,10 @@
             <w:vMerge w:val="continue"/>
             <w:tcBorders>
               <w:top w:val="single" w:sz="4" w:space="0" w:color="000000"/>
-              <w:right w:val="single" w:sz="4" w:space="0" w:color="000000"/>
+              <w:left w:val="single" w:sz="4" w:space="0" w:color="000000"/>
+              <w:bottom w:val="single" w:sz="4" w:space="0" w:color="000000"/>
+              <w:right w:val="single" w:sz="4" w:space="0" w:color="000000"/>
+              <w:insideH w:val="single" w:sz="4" w:space="0" w:color="000000"/>
               <w:insideV w:val="single" w:sz="4" w:space="0" w:color="000000"/>
             </w:tcBorders>
             <w:shd w:fill="auto" w:val="clear"/>
@@ -8730,34 +8633,13 @@
                 <w:sz w:val="23"/>
                 <w:szCs w:val="23"/>
               </w:rPr>
-              <w:t>M</w:t>
-            </w:r>
-            <w:r>
-              <w:rPr>
-                <w:sz w:val="23"/>
-                <w:szCs w:val="23"/>
-              </w:rPr>
-              <w:t xml:space="preserve">→ </w:t>
-            </w:r>
-            <w:r>
-              <w:rPr>
-                <w:sz w:val="23"/>
-                <w:szCs w:val="23"/>
-              </w:rPr>
-              <w:t>+s</w:t>
-            </w:r>
-            <w:r>
-              <w:rPr>
-                <w:sz w:val="23"/>
-                <w:szCs w:val="23"/>
-              </w:rPr>
-              <w:t>C</w:t>
-            </w:r>
-          </w:p>
-        </w:tc>
-        <w:tc>
-          <w:tcPr>
-            <w:tcW w:w="1560" w:type="dxa"/>
+              <w:t>M→ +sC</w:t>
+            </w:r>
+          </w:p>
+        </w:tc>
+        <w:tc>
+          <w:tcPr>
+            <w:tcW w:w="1562" w:type="dxa"/>
             <w:tcBorders>
               <w:top w:val="single" w:sz="4" w:space="0" w:color="000000"/>
               <w:left w:val="single" w:sz="4" w:space="0" w:color="000000"/>
@@ -8784,7 +8666,7 @@
         </w:tc>
         <w:tc>
           <w:tcPr>
-            <w:tcW w:w="3826" w:type="dxa"/>
+            <w:tcW w:w="3824" w:type="dxa"/>
             <w:tcBorders>
               <w:top w:val="single" w:sz="4" w:space="0" w:color="000000"/>
               <w:left w:val="single" w:sz="4" w:space="0" w:color="000000"/>
@@ -8834,7 +8716,7 @@
       <w:r>
         <w:rPr/>
         <w:drawing>
-          <wp:inline distT="0" distB="0" distL="0" distR="9525">
+          <wp:inline distT="0" distB="0" distL="0" distR="0">
             <wp:extent cx="3591560" cy="2553335"/>
             <wp:effectExtent l="0" t="0" r="0" b="0"/>
             <wp:docPr id="1" name="Imagen 1" descr=""/>
@@ -8891,7 +8773,6 @@
     <w:rPrDefault>
       <w:rPr>
         <w:rFonts w:ascii="Times New Roman" w:hAnsi="Times New Roman" w:eastAsia="Calibri" w:cs="Times New Roman" w:eastAsiaTheme="minorHAnsi"/>
-        <w:sz w:val="24"/>
         <w:szCs w:val="22"/>
         <w:lang w:val="es-MX" w:eastAsia="en-US" w:bidi="ar-SA"/>
       </w:rPr>

</xml_diff>